<commit_message>
Second commit. Fixed phone alignment and typo
</commit_message>
<xml_diff>
--- a/public/word-content/Solutions.docx
+++ b/public/word-content/Solutions.docx
@@ -6,253 +6,281 @@
       <w:r>
         <w:t xml:space="preserve">Isn’t it funny how the ignorant masses throw around phrases like ‘big brother’ and ‘1984’ to demonise any belief systems left of </w:t>
       </w:r>
+      <w:proofErr w:type="spellStart"/>
       <w:r>
         <w:t>Blairism</w:t>
       </w:r>
+      <w:proofErr w:type="spellEnd"/>
       <w:r>
         <w:t>, when the author of these terms described himself as a Democratic Socialist?</w:t>
       </w:r>
     </w:p>
     <w:p>
       <w:r>
-        <w:t xml:space="preserve">The mantra of the brain-dead conformist is that there is no alternative between </w:t>
-      </w:r>
-      <w:r>
-        <w:t>Laissez-faire</w:t>
+        <w:t xml:space="preserve">The mantra of the brain-dead conformist is that there is no alternative between Laissez-faire free markets and </w:t>
+      </w:r>
+      <w:r>
+        <w:t xml:space="preserve">Communist </w:t>
+      </w:r>
+      <w:r>
+        <w:t xml:space="preserve">totalitarian states. </w:t>
+      </w:r>
+      <w:r>
+        <w:t xml:space="preserve">These people actually believe that freedom lies within the superfluous choice of consumption, rather </w:t>
+      </w:r>
+      <w:r>
+        <w:t>than</w:t>
+      </w:r>
+      <w:r>
+        <w:t xml:space="preserve"> having any influence over Governmental policy. For them it is perfectly free and democratic to let a tiny minority of the top 1% dictate policy at the expense of the disenfranchised </w:t>
+      </w:r>
+      <w:r>
+        <w:t>majority</w:t>
+      </w:r>
+      <w:r>
+        <w:t xml:space="preserve">, but suddenly their freedom </w:t>
+      </w:r>
+      <w:r>
+        <w:t xml:space="preserve">becomes threatened </w:t>
+      </w:r>
+      <w:r>
+        <w:t xml:space="preserve">when you want to introduce means by which the marginalized can get their say such as in unions or in regulations to </w:t>
+      </w:r>
+      <w:r>
+        <w:t xml:space="preserve">uphold workers and consumer rights and </w:t>
+      </w:r>
+      <w:r>
+        <w:t>stop</w:t>
+      </w:r>
+      <w:r>
+        <w:t xml:space="preserve"> the growing ‘precariat</w:t>
+      </w:r>
+      <w:r>
+        <w:t>’</w:t>
+      </w:r>
+      <w:r>
+        <w:t xml:space="preserve"> class.</w:t>
+      </w:r>
+    </w:p>
+    <w:p>
+      <w:r>
+        <w:t xml:space="preserve">These people are robots, everything that passes through their minds and comes out of their </w:t>
+      </w:r>
+      <w:r>
+        <w:t>mouths</w:t>
+      </w:r>
+      <w:r>
+        <w:t xml:space="preserve"> has been programmed into them through the corporate media. Don’t expect these people to care about </w:t>
+      </w:r>
+      <w:r>
+        <w:t xml:space="preserve">anything except the latest handbag release, or lipstick, or football game, or beer, or the latest Hollywood movie. These people are weak idiots who have long ago surrendered their spirits </w:t>
+      </w:r>
+      <w:r>
+        <w:t>and been</w:t>
       </w:r>
       <w:r>
         <w:t xml:space="preserve"> </w:t>
       </w:r>
       <w:r>
-        <w:t xml:space="preserve">free markets and </w:t>
-      </w:r>
-      <w:r>
-        <w:t xml:space="preserve">Communist </w:t>
-      </w:r>
-      <w:r>
-        <w:t xml:space="preserve">totalitarian states. </w:t>
-      </w:r>
-      <w:r>
-        <w:t xml:space="preserve">These people actually believe that freedom lies within the superfluous choice of consumption, rather then having any influence over Governmental policy. For them it is perfectly free and democratic to let a tiny minority of the top 1% dictate policy at the expense of the disenfranchised policy, but suddenly a threat to their freedom when you want to introduce means by which the marginalized can get their say such as in unions or in regulations to </w:t>
-      </w:r>
-      <w:r>
-        <w:t xml:space="preserve">uphold workers and consumer rights and </w:t>
-      </w:r>
-      <w:r>
-        <w:t>stop</w:t>
-      </w:r>
-      <w:r>
-        <w:t xml:space="preserve"> the growing ‘precariat class’.</w:t>
-      </w:r>
-    </w:p>
-    <w:p>
-      <w:r>
-        <w:t xml:space="preserve">These people are robots, everything that passes through their minds and comes out of their moves has been programmed into them through the corporate media. Don’t expect these people to care about </w:t>
-      </w:r>
-      <w:r>
-        <w:t xml:space="preserve">anything except the latest handbag release, or lipstick, or football game, or beer, or the latest Hollywood movie. These people are weak idiots who have long ago surrendered their spirits </w:t>
-      </w:r>
-      <w:r>
-        <w:t>and been</w:t>
+        <w:t xml:space="preserve">turned </w:t>
+      </w:r>
+      <w:r>
+        <w:t>into obedient soulless dead conformists to the liberal consumer culture.</w:t>
+      </w:r>
+    </w:p>
+    <w:p>
+      <w:r>
+        <w:t xml:space="preserve">They bury their heads in the sand when you mention the zero-hour contracts, zero job security, </w:t>
+      </w:r>
+      <w:r>
+        <w:t>rise of the ‘</w:t>
+      </w:r>
+      <w:r>
+        <w:t>McJob</w:t>
+      </w:r>
+      <w:r>
+        <w:t>’</w:t>
+      </w:r>
+      <w:r>
+        <w:t xml:space="preserve">, </w:t>
+      </w:r>
+      <w:r>
+        <w:t>increasing wealth inequality, stagnant wages despite increased profits and production, decreased unions, increased job losses and social values being perverted by crass materialism. But then quickly bury their heads out in the presence of a shiny new toy or game. ‘Look honey</w:t>
+      </w:r>
+      <w:r>
+        <w:t>, Call of Duty 15 allows you to kill</w:t>
+      </w:r>
+      <w:r>
+        <w:t xml:space="preserve"> Rusike’s</w:t>
+      </w:r>
+      <w:r>
+        <w:t>,</w:t>
       </w:r>
       <w:r>
         <w:t xml:space="preserve"> </w:t>
       </w:r>
       <w:r>
-        <w:t xml:space="preserve">turned </w:t>
-      </w:r>
-      <w:r>
-        <w:t>into obedient soulless dead conformists to the liberal consumer culture.</w:t>
-      </w:r>
-    </w:p>
-    <w:p>
-      <w:r>
-        <w:t xml:space="preserve">They bury their heads in the sand when you mention the zero-hour contracts, zero job security, </w:t>
-      </w:r>
-      <w:r>
-        <w:t>rise of the ‘</w:t>
-      </w:r>
-      <w:r>
-        <w:t>McJob</w:t>
-      </w:r>
-      <w:r>
-        <w:t>’</w:t>
-      </w:r>
-      <w:r>
-        <w:t xml:space="preserve">, </w:t>
-      </w:r>
-      <w:r>
-        <w:t>increasing wealth inequality, stagnant wages despite increased profits and production, decreased unions, increased job losses and social values being perverted by crass materialism. But then quickly bury their heads out in the presence of a shiny new toy or game. ‘Look honey</w:t>
-      </w:r>
-      <w:r>
-        <w:t>, Call of Duty 15 allows you to kill</w:t>
-      </w:r>
-      <w:r>
-        <w:t xml:space="preserve"> Rusike’s</w:t>
+        <w:t xml:space="preserve">wogs and </w:t>
+      </w:r>
+      <w:r>
+        <w:t>gooks.’</w:t>
+      </w:r>
+    </w:p>
+    <w:p>
+      <w:r>
+        <w:t xml:space="preserve">At best </w:t>
+      </w:r>
+      <w:r>
+        <w:t>they’re</w:t>
+      </w:r>
+      <w:r>
+        <w:t xml:space="preserve"> concerned about the impending doom from the environmental catastrophe, but that is only because there is a lot of money to be made from corporations slapping a green USP on their products from a not so green economic system where profit is determined by how fast you can repeat the cycle of taking from the earth to manufacture, sell, then dispose.</w:t>
+      </w:r>
+    </w:p>
+    <w:p>
+      <w:r>
+        <w:t>At</w:t>
+      </w:r>
+      <w:r>
+        <w:t xml:space="preserve"> worst they direct their frustration, not at the ruling plutocrats but at each other instead. </w:t>
+      </w:r>
+      <w:r>
+        <w:t xml:space="preserve">The usual suspects are always to blame, immigrants, gypsies, Jews, aliens. </w:t>
+      </w:r>
+      <w:r>
+        <w:t xml:space="preserve">They have even come up with a new boogieman, SJW. </w:t>
+      </w:r>
+      <w:r>
+        <w:t xml:space="preserve">This </w:t>
+      </w:r>
+      <w:r>
+        <w:t xml:space="preserve">whole process if </w:t>
+      </w:r>
+      <w:r>
+        <w:t xml:space="preserve">of course </w:t>
+      </w:r>
+      <w:r>
+        <w:t xml:space="preserve">a complete waste of time and </w:t>
+      </w:r>
+      <w:r>
+        <w:t>achieves nothing but fuel the divide and rule process that diverts rightful blame away from the rich and the powerful.</w:t>
+      </w:r>
+    </w:p>
+    <w:p>
+      <w:r>
+        <w:t>The corporate media has led them to believe</w:t>
+      </w:r>
+      <w:r>
+        <w:t xml:space="preserve"> that Socialism is Communism </w:t>
+      </w:r>
+      <w:r>
+        <w:t>and</w:t>
+      </w:r>
+      <w:r>
+        <w:t xml:space="preserve"> Capitalism is free. </w:t>
+      </w:r>
+      <w:r>
+        <w:t>These lies have been carefully constructed by the ruling classes to silence any productive discussion on how the capitalist system should be replaced.</w:t>
+      </w:r>
+      <w:r>
+        <w:t xml:space="preserve"> They conveniently ignore the fact that Bolshevism was a right-wing adoption of contemporary Marxism, seen through people like Rosa Luxembourg and </w:t>
+      </w:r>
+      <w:proofErr w:type="spellStart"/>
+      <w:r>
+        <w:t>Antonie</w:t>
+      </w:r>
+      <w:proofErr w:type="spellEnd"/>
+      <w:r>
+        <w:t xml:space="preserve"> Pannekoek.</w:t>
+      </w:r>
+      <w:r>
+        <w:t xml:space="preserve"> </w:t>
+      </w:r>
+    </w:p>
+    <w:p>
+      <w:r>
+        <w:t>Yes, Soviet Russia did refer to itself as Socialist, but it also referred to itself as democratic. It was the job of what Edward Bernays would call ‘The invisible Government</w:t>
       </w:r>
       <w:r>
         <w:t>,</w:t>
       </w:r>
       <w:r>
+        <w:t xml:space="preserve">’ who are the true ruling powers of the west to </w:t>
+      </w:r>
+      <w:r>
+        <w:t>accept only</w:t>
+      </w:r>
+      <w:r>
+        <w:t xml:space="preserve"> one of these spurious claims</w:t>
+      </w:r>
+      <w:r>
         <w:t xml:space="preserve"> </w:t>
       </w:r>
       <w:r>
-        <w:t xml:space="preserve">wogs and </w:t>
-      </w:r>
-      <w:r>
-        <w:t>gooks.’</w:t>
-      </w:r>
-    </w:p>
-    <w:p>
-      <w:r>
-        <w:t>At best they concerned about the impending doom from the environmental catastrophe, but that is only because there is a lot of money to be made from corporations slapping a green USP on their products that come from a not so green economic system where profit is determined by how fast you can repeat the never ending cycle of taking from the earth to manufacture, sell, then dispose.</w:t>
-      </w:r>
-    </w:p>
-    <w:p>
-      <w:r>
-        <w:t xml:space="preserve">But at worst they direct their frustration, not at the ruling plutocrats but at each other instead. </w:t>
-      </w:r>
-      <w:r>
-        <w:t xml:space="preserve">The usual suspects are always to blame, immigrants, gypsies, Jews, aliens. </w:t>
-      </w:r>
-      <w:r>
-        <w:t xml:space="preserve">They have even come up with a new boogieman, SJW. </w:t>
-      </w:r>
-      <w:r>
-        <w:t xml:space="preserve">This </w:t>
-      </w:r>
-      <w:r>
-        <w:t xml:space="preserve">whole process if </w:t>
-      </w:r>
-      <w:r>
-        <w:t xml:space="preserve">of course </w:t>
-      </w:r>
-      <w:r>
-        <w:t xml:space="preserve">a complete waste of time and </w:t>
-      </w:r>
-      <w:r>
-        <w:t>achieves nothing but fuel the divide and rule process that diverts rightful blame away from the rich and the powerful.</w:t>
-      </w:r>
-    </w:p>
-    <w:p>
-      <w:r>
-        <w:t>They have been led to believe by the corporate media</w:t>
-      </w:r>
-      <w:r>
-        <w:t xml:space="preserve"> that Socialism is Communism </w:t>
-      </w:r>
-      <w:r>
         <w:t>and</w:t>
       </w:r>
       <w:r>
-        <w:t xml:space="preserve"> Capitalism is free. </w:t>
-      </w:r>
-      <w:r>
-        <w:t>These lies have been carefully constructed by the ruling classes to silence any productive discussion on how the capitalist system should be replaced.</w:t>
-      </w:r>
-      <w:r>
-        <w:t xml:space="preserve"> They conveniently ignore the fact that Bolshevism was a right-wing adoption of contemporary Marxism, seen through people like Rosa Luxembourg and </w:t>
-      </w:r>
-      <w:r>
-        <w:t>Antonie Pannekoek</w:t>
+        <w:t xml:space="preserve"> disregard</w:t>
+      </w:r>
+      <w:r>
+        <w:t xml:space="preserve"> the other.</w:t>
+      </w:r>
+      <w:r>
+        <w:t xml:space="preserve"> The core principle of socialism is democratic control of production, something which the Soviet Union patiently lacked. Unfortunately, facts cease to matter when you want to misrepresent mass murderers to suit your own </w:t>
+      </w:r>
+      <w:r>
+        <w:t>needs</w:t>
       </w:r>
       <w:r>
         <w:t>.</w:t>
       </w:r>
+    </w:p>
+    <w:p>
+      <w:r>
+        <w:t>Workers</w:t>
+      </w:r>
+      <w:r>
+        <w:t xml:space="preserve"> controlling the means of production is the ultimate form of freedom.</w:t>
+      </w:r>
+      <w:r>
+        <w:t xml:space="preserve"> In </w:t>
+      </w:r>
+      <w:r>
+        <w:t>fact,</w:t>
+      </w:r>
       <w:r>
         <w:t xml:space="preserve"> </w:t>
       </w:r>
-    </w:p>
-    <w:p>
-      <w:r>
-        <w:t xml:space="preserve">Yes, Soviet Russia did refer to itself as Socialist, but it also referred to itself as democratic. It was the job of what Edward Bernays would call ‘The invisible Government’ who are the true ruling powers of the west to </w:t>
-      </w:r>
-      <w:r>
-        <w:t>accept only</w:t>
-      </w:r>
-      <w:r>
-        <w:t xml:space="preserve"> one of these spurious claims</w:t>
+      <w:r>
+        <w:t>many enlightenment philosophers such as Wilhelm von Humboldt who originated what we now call ‘Classic Liberalism’ thought so too.</w:t>
+      </w:r>
+      <w:r>
+        <w:t xml:space="preserve"> There is nothing free about an economic system that </w:t>
+      </w:r>
+      <w:r>
+        <w:t xml:space="preserve">has </w:t>
+      </w:r>
+      <w:r>
+        <w:t xml:space="preserve">no goal but to </w:t>
+      </w:r>
+      <w:r>
+        <w:t>achieve</w:t>
+      </w:r>
+      <w:r>
+        <w:t xml:space="preserve"> Adam Smith’s vile maxim </w:t>
+      </w:r>
+      <w:r>
+        <w:t>of</w:t>
       </w:r>
       <w:r>
         <w:t xml:space="preserve"> </w:t>
       </w:r>
       <w:r>
-        <w:t>and</w:t>
-      </w:r>
-      <w:r>
-        <w:t xml:space="preserve"> disregard</w:t>
-      </w:r>
-      <w:r>
-        <w:t xml:space="preserve"> the other.</w:t>
-      </w:r>
-      <w:r>
-        <w:t xml:space="preserve"> </w:t>
-      </w:r>
-      <w:r>
-        <w:t>The core principle of socialism is democratic control of production</w:t>
-      </w:r>
-      <w:r>
-        <w:t xml:space="preserve">, something which the Soviet Union patiently lacked. Unfortunately, facts cease to matter when you want to misrepresent mass murderers to suit your own </w:t>
-      </w:r>
-      <w:r>
-        <w:t>needs</w:t>
-      </w:r>
-      <w:r>
-        <w:t>.</w:t>
-      </w:r>
-    </w:p>
-    <w:p>
-      <w:r>
-        <w:t>Despite what you may have been led to believe workers controlling the means of production is the ultimate form of freedom.</w:t>
-      </w:r>
-      <w:r>
-        <w:t xml:space="preserve"> In </w:t>
-      </w:r>
-      <w:r>
-        <w:t>fact,</w:t>
-      </w:r>
-      <w:r>
-        <w:t xml:space="preserve"> </w:t>
-      </w:r>
-      <w:r>
-        <w:t xml:space="preserve">many enlightenment philosophers such as </w:t>
-      </w:r>
-      <w:r>
-        <w:t>Wilhelm von Humboldt</w:t>
-      </w:r>
-      <w:r>
-        <w:t xml:space="preserve"> who originated what we now call ‘Classic Liberalism’ thought so too.</w:t>
-      </w:r>
-      <w:r>
-        <w:t xml:space="preserve"> There is nothing free about an economic system that </w:t>
-      </w:r>
-      <w:r>
-        <w:t>has to goal</w:t>
-      </w:r>
-      <w:r>
-        <w:t xml:space="preserve"> other than achieving</w:t>
-      </w:r>
-      <w:r>
-        <w:t xml:space="preserve"> Adam Smith’s vile maxim </w:t>
-      </w:r>
-      <w:r>
-        <w:t>of</w:t>
-      </w:r>
-      <w:r>
-        <w:t xml:space="preserve"> </w:t>
-      </w:r>
-      <w:r>
-        <w:t>‘</w:t>
-      </w:r>
-      <w:r>
-        <w:t>All for ourselves, and nothing for other people</w:t>
-      </w:r>
-      <w:r>
-        <w:t xml:space="preserve">’ and where citizens are turned into consumers </w:t>
+        <w:t xml:space="preserve">‘All for ourselves, and nothing for other people’ </w:t>
       </w:r>
       <w:r>
         <w:lastRenderedPageBreak/>
-        <w:t>who have to subjugate themselves to what Lowell Mill girls</w:t>
+        <w:t>and where citizens are turned into consumers who have to subjugate themselves to what Lowell Mill girls</w:t>
       </w:r>
       <w:r>
         <w:t xml:space="preserve"> in the 19</w:t>
@@ -295,101 +323,119 @@
         <w:t xml:space="preserve"> this sounds to utopian for you</w:t>
       </w:r>
       <w:r>
-        <w:t xml:space="preserve">, then I would suggest that you go back to polluting your mind with sensory pleasure and vain, materialistic corporate entertainment designed to make you ugly like they are; and don’t ever attempt to think outside of the status quo again for your feeble, conditioned brain just might </w:t>
+        <w:t>, then I would suggest that you go back to polluting your mind with sensory pleasure and vain materialistic corporate entertainment designed to make you ugly like they are; and don’t ever attempt to think outside of the status quo again for your feeble</w:t>
+      </w:r>
+      <w:r>
+        <w:t xml:space="preserve"> </w:t>
+      </w:r>
+      <w:r>
+        <w:t xml:space="preserve">conditioned brain just might </w:t>
       </w:r>
       <w:r>
         <w:t>explode</w:t>
       </w:r>
       <w:r>
+        <w:t>, f</w:t>
+      </w:r>
+      <w:r>
+        <w:t xml:space="preserve">or </w:t>
+      </w:r>
+      <w:r>
+        <w:t>it is your thinking that makes</w:t>
+      </w:r>
+      <w:r>
+        <w:t xml:space="preserve"> change unlikely.</w:t>
+      </w:r>
+    </w:p>
+    <w:p>
+      <w:r>
+        <w:t xml:space="preserve">Now that doesn’t mean that change should be handled by a messianic state who saves us from the evils of capitalism. That means change should be handled from the bottom up rather </w:t>
+      </w:r>
+      <w:r>
+        <w:t>than</w:t>
+      </w:r>
+      <w:r>
+        <w:t xml:space="preserve"> the top down. For the Government does</w:t>
+      </w:r>
+      <w:r>
+        <w:t xml:space="preserve"> not</w:t>
+      </w:r>
+      <w:r>
+        <w:t xml:space="preserve"> run the country, they merely manage it and so power should be decentralized as much as possible to allow the true driving force behind the country to take </w:t>
+      </w:r>
+      <w:r>
+        <w:t xml:space="preserve">back </w:t>
+      </w:r>
+      <w:r>
+        <w:t>reigns of control.</w:t>
+      </w:r>
+    </w:p>
+    <w:p>
+      <w:r>
+        <w:t xml:space="preserve">Of course, there is no blueprint of how this should be accomplished. But there needn’t be one, all that needs to happen is for the people to make the effort, and work towards a society dedicated to upholding the basic principles of democracy, solidarity, justice, peace and love. </w:t>
+      </w:r>
+      <w:r>
+        <w:t xml:space="preserve">It is the job of power mad tyrants to mould society into </w:t>
+      </w:r>
+      <w:r>
+        <w:t>what they believe to be the perfect system</w:t>
+      </w:r>
+      <w:r>
+        <w:t>. Both Lenin and Thatcher thought they knew what the perfect society should be, both were deeply misguided.</w:t>
+      </w:r>
+    </w:p>
+    <w:p>
+      <w:r>
+        <w:t>I am going to list some suggestions as to what we should all be doing. They are not miracle workers, but they will galvanize change in the right direction and require little to no effort on your behalf.</w:t>
+      </w:r>
+    </w:p>
+    <w:p>
+      <w:r>
+        <w:t xml:space="preserve">•Quit social media. It is linked to depression, suicide, bullying, eating disorders etc. Furthermore, its algorithms are trained to filter out information that could be subversive to the ruling classes. </w:t>
+      </w:r>
+    </w:p>
+    <w:p>
+      <w:r>
+        <w:t xml:space="preserve">• </w:t>
+      </w:r>
+      <w:r>
+        <w:t>Instead of pointing out other people’s flaws, focus on solving your own flaws.</w:t>
+      </w:r>
+    </w:p>
+    <w:p>
+      <w:r>
+        <w:t xml:space="preserve">• </w:t>
+      </w:r>
+      <w:r>
+        <w:t xml:space="preserve">Don’t buy things you don’t need. </w:t>
+      </w:r>
+      <w:r>
+        <w:t>Economic growth in this system is founded upon people buying in excess</w:t>
+      </w:r>
+      <w:r>
+        <w:t>, therefore</w:t>
+      </w:r>
+      <w:r>
+        <w:t xml:space="preserve"> </w:t>
+      </w:r>
+      <w:r>
+        <w:t>i</w:t>
+      </w:r>
+      <w:r>
+        <w:t>f we don’t change then it won’t change</w:t>
+      </w:r>
+      <w:r>
         <w:t>.</w:t>
       </w:r>
-      <w:r>
-        <w:t xml:space="preserve"> For </w:t>
-      </w:r>
-      <w:r>
-        <w:t>it is your thinking that makes</w:t>
-      </w:r>
-      <w:r>
-        <w:t xml:space="preserve"> change unlikely.</w:t>
-      </w:r>
-    </w:p>
-    <w:p>
-      <w:r>
-        <w:t>Now that doesn’t mean that change should be handled by a messianic state who saves us from the evils of capitalism. That means change should be handled from the bottom up rather then the top down. For the Government does</w:t>
-      </w:r>
-      <w:r>
-        <w:t xml:space="preserve"> not</w:t>
-      </w:r>
-      <w:r>
-        <w:t xml:space="preserve"> run the country, they merely manage it and so power should be decentralized as much as possible to allow the true driving force behind the country to take </w:t>
-      </w:r>
-      <w:r>
-        <w:t xml:space="preserve">back </w:t>
-      </w:r>
-      <w:r>
-        <w:t>reigns of control.</w:t>
-      </w:r>
-    </w:p>
-    <w:p>
-      <w:r>
-        <w:t xml:space="preserve">Of course, there is no blueprint of how this should be accomplished. But there needn’t be one, all that needs to happen is for the people to make the effort, and work towards a society dedicated to upholding the basic principles of democracy, solidarity, justice, peace and love. </w:t>
-      </w:r>
-      <w:r>
-        <w:t>It is the job of power mad tyrants to mould society into the rudimentary framework that they think will be most beneficial. Both Lenin and Thatcher thought they knew what the perfect society should be, both were deeply misguided.</w:t>
-      </w:r>
-    </w:p>
-    <w:p>
-      <w:r>
-        <w:t>I am going to list some suggestions as to what we should all be doing. They are not miracle workers, but they will galvanize change in the right direction and require little to no effort on your behalf.</w:t>
-      </w:r>
-    </w:p>
-    <w:p>
-      <w:r>
-        <w:t xml:space="preserve">•Quit social media. It is linked to depression, suicide, bullying, eating disorders etc. Furthermore, its algorithms are trained to filter out information that could be subversive to the ruling classes. </w:t>
-      </w:r>
-    </w:p>
-    <w:p>
-      <w:r>
-        <w:t xml:space="preserve">• </w:t>
-      </w:r>
-      <w:r>
-        <w:t>Instead of pointing out other people’s flaws, focus on solving your own flaws.</w:t>
-      </w:r>
-    </w:p>
-    <w:p>
-      <w:r>
-        <w:t xml:space="preserve">• </w:t>
-      </w:r>
-      <w:r>
-        <w:t xml:space="preserve">Don’t buy things you don’t need. </w:t>
-      </w:r>
-      <w:r>
-        <w:t>Economic growth in this system is founded upon people buying in excess</w:t>
-      </w:r>
-      <w:r>
-        <w:t>, therefore</w:t>
+    </w:p>
+    <w:p>
+      <w:r>
+        <w:t>•</w:t>
       </w:r>
       <w:r>
         <w:t xml:space="preserve"> </w:t>
       </w:r>
       <w:r>
-        <w:t>i</w:t>
-      </w:r>
-      <w:r>
-        <w:t>f we don’t change then it won’t change</w:t>
-      </w:r>
-      <w:r>
-        <w:t>.</w:t>
-      </w:r>
-    </w:p>
-    <w:p>
-      <w:r>
-        <w:t>•</w:t>
-      </w:r>
-      <w:r>
-        <w:t xml:space="preserve"> </w:t>
-      </w:r>
-      <w:r>
         <w:t>Quit all addictions. Everything from nicotine to smartphone addiction needs to stop. We cannot afford to be slaves to corporate consumption. Remember that they can replace you as a worker but they cannot replace a sale.</w:t>
       </w:r>
     </w:p>
@@ -407,7 +453,13 @@
         <w:t>look like there’s no alternative</w:t>
       </w:r>
       <w:r>
-        <w:t xml:space="preserve"> between Marxist-Leninism and free market Capitalism. </w:t>
+        <w:t xml:space="preserve"> between </w:t>
+      </w:r>
+      <w:r>
+        <w:t>Maoism</w:t>
+      </w:r>
+      <w:r>
+        <w:t xml:space="preserve"> and free market Capitalism. </w:t>
       </w:r>
     </w:p>
     <w:p>

</xml_diff>

<commit_message>
Fixed the plural 'solutions' in Solutions page
</commit_message>
<xml_diff>
--- a/public/word-content/Solutions.docx
+++ b/public/word-content/Solutions.docx
@@ -4,13 +4,11 @@
   <w:body>
     <w:p>
       <w:r>
-        <w:t xml:space="preserve">Isn’t it funny how the ignorant masses throw around phrases like ‘big brother’ and ‘1984’ to demonise any belief systems left of </w:t>
-      </w:r>
-      <w:proofErr w:type="spellStart"/>
+        <w:t xml:space="preserve">Isn’t it funny how the ignorant masses throw around phrases like ‘big brother’ and ‘1984’ to demonise any belief system left of </w:t>
+      </w:r>
       <w:r>
         <w:t>Blairism</w:t>
       </w:r>
-      <w:proofErr w:type="spellEnd"/>
       <w:r>
         <w:t>, when the author of these terms described himself as a Democratic Socialist?</w:t>
       </w:r>
@@ -183,15 +181,7 @@
         <w:t>These lies have been carefully constructed by the ruling classes to silence any productive discussion on how the capitalist system should be replaced.</w:t>
       </w:r>
       <w:r>
-        <w:t xml:space="preserve"> They conveniently ignore the fact that Bolshevism was a right-wing adoption of contemporary Marxism, seen through people like Rosa Luxembourg and </w:t>
-      </w:r>
-      <w:proofErr w:type="spellStart"/>
-      <w:r>
-        <w:t>Antonie</w:t>
-      </w:r>
-      <w:proofErr w:type="spellEnd"/>
-      <w:r>
-        <w:t xml:space="preserve"> Pannekoek.</w:t>
+        <w:t xml:space="preserve"> They conveniently ignore the fact that Bolshevism was a right-wing adoption of contemporary Marxism, seen through people like Rosa Luxembourg and Antonie Pannekoek.</w:t>
       </w:r>
       <w:r>
         <w:t xml:space="preserve"> </w:t>

</xml_diff>